<commit_message>
Adicionando tópicos 2, 3 e 3 atividades ao processo de V&V
</commit_message>
<xml_diff>
--- a/Artefatos de Documentação/Processo Genérico/6-Verificacao e Validacao/Templates/Plano de Teste de [Nível].docx
+++ b/Artefatos de Documentação/Processo Genérico/6-Verificacao e Validacao/Templates/Plano de Teste de [Nível].docx
@@ -1712,7 +1712,15 @@
           <w:b/>
           <w:color w:val="000000" w:themeColor="text1"/>
         </w:rPr>
-        <w:t>Nível de Teste</w:t>
+        <w:t xml:space="preserve">Informações de Categoria </w:t>
+      </w:r>
+      <w:r>
+        <w:rPr>
+          <w:rFonts w:ascii="Times New Roman" w:hAnsi="Times New Roman" w:cs="Times New Roman"/>
+          <w:b/>
+          <w:color w:val="000000" w:themeColor="text1"/>
+        </w:rPr>
+        <w:t>de Teste</w:t>
       </w:r>
     </w:p>
     <w:p>
@@ -1741,7 +1749,21 @@
           <w:rFonts w:ascii="Times New Roman" w:hAnsi="Times New Roman" w:cs="Times New Roman"/>
           <w:color w:val="00B050"/>
         </w:rPr>
-        <w:t>Explicitar qual nível de teste este plano cobre</w:t>
+        <w:t>Explicitar</w:t>
+      </w:r>
+      <w:r>
+        <w:rPr>
+          <w:rFonts w:ascii="Times New Roman" w:hAnsi="Times New Roman" w:cs="Times New Roman"/>
+          <w:color w:val="00B050"/>
+        </w:rPr>
+        <w:t xml:space="preserve"> qual categoria</w:t>
+      </w:r>
+      <w:r>
+        <w:rPr>
+          <w:rFonts w:ascii="Times New Roman" w:hAnsi="Times New Roman" w:cs="Times New Roman"/>
+          <w:color w:val="00B050"/>
+        </w:rPr>
+        <w:t xml:space="preserve"> de teste este plano cobre</w:t>
       </w:r>
       <w:r>
         <w:rPr>
@@ -1755,7 +1777,56 @@
           <w:rFonts w:ascii="Times New Roman" w:hAnsi="Times New Roman" w:cs="Times New Roman"/>
           <w:color w:val="00B050"/>
         </w:rPr>
-        <w:t xml:space="preserve"> Os níveis de teste são: gestão, aquisição, fornecimento, desenvolvimento, operação e manutenção.</w:t>
+        <w:t xml:space="preserve"> A</w:t>
+      </w:r>
+      <w:r>
+        <w:rPr>
+          <w:rFonts w:ascii="Times New Roman" w:hAnsi="Times New Roman" w:cs="Times New Roman"/>
+          <w:color w:val="00B050"/>
+        </w:rPr>
+        <w:t xml:space="preserve">s </w:t>
+      </w:r>
+      <w:r>
+        <w:rPr>
+          <w:rFonts w:ascii="Times New Roman" w:hAnsi="Times New Roman" w:cs="Times New Roman"/>
+          <w:color w:val="00B050"/>
+        </w:rPr>
+        <w:t>categorias</w:t>
+      </w:r>
+      <w:r>
+        <w:rPr>
+          <w:rFonts w:ascii="Times New Roman" w:hAnsi="Times New Roman" w:cs="Times New Roman"/>
+          <w:color w:val="00B050"/>
+        </w:rPr>
+        <w:t xml:space="preserve"> de teste</w:t>
+      </w:r>
+      <w:r>
+        <w:rPr>
+          <w:rFonts w:ascii="Times New Roman" w:hAnsi="Times New Roman" w:cs="Times New Roman"/>
+          <w:color w:val="00B050"/>
+        </w:rPr>
+        <w:t xml:space="preserve"> previstas para este processo </w:t>
+      </w:r>
+      <w:r>
+        <w:rPr>
+          <w:rFonts w:ascii="Times New Roman" w:hAnsi="Times New Roman" w:cs="Times New Roman"/>
+          <w:color w:val="00B050"/>
+        </w:rPr>
+        <w:t xml:space="preserve">são: </w:t>
+      </w:r>
+      <w:r>
+        <w:rPr>
+          <w:rFonts w:ascii="Times New Roman" w:hAnsi="Times New Roman" w:cs="Times New Roman"/>
+          <w:color w:val="00B050"/>
+        </w:rPr>
+        <w:t>requisitos, arquitetura, implementação, teste</w:t>
+      </w:r>
+      <w:r>
+        <w:rPr>
+          <w:rFonts w:ascii="Times New Roman" w:hAnsi="Times New Roman" w:cs="Times New Roman"/>
+          <w:color w:val="00B050"/>
+        </w:rPr>
+        <w:t xml:space="preserve"> e manutenção.</w:t>
       </w:r>
       <w:r>
         <w:rPr>
@@ -1865,7 +1936,14 @@
           <w:rFonts w:ascii="Times New Roman" w:hAnsi="Times New Roman" w:cs="Times New Roman"/>
           <w:color w:val="00B050"/>
         </w:rPr>
-        <w:t xml:space="preserve"> 9.1.2. Fornecer d</w:t>
+        <w:t xml:space="preserve"> </w:t>
+      </w:r>
+      <w:r>
+        <w:rPr>
+          <w:rFonts w:ascii="Times New Roman" w:hAnsi="Times New Roman" w:cs="Times New Roman"/>
+          <w:color w:val="00B050"/>
+        </w:rPr>
+        <w:t>1.2. Fornecer d</w:t>
       </w:r>
       <w:r>
         <w:rPr>
@@ -2468,7 +2546,16 @@
           <w:rFonts w:ascii="Times New Roman" w:hAnsi="Times New Roman" w:cs="Times New Roman"/>
           <w:color w:val="00B050"/>
         </w:rPr>
-        <w:t>Apresente as seções subordinadas. Esta seção descreve os itens específicos a serem testados dentro do nível de teste e fornece uma matriz de rastreabilidade de teste que relaciona os itens a serem testadas com os requisitos. É nesta seção que a abordagem é descrita juntamente com os critérios de sucesso / falha, os critérios de suspensão / retomada de teste e a identificação de todos os entregáveis de teste</w:t>
+        <w:t>Apresente as seções subordinadas. Esta seção descreve os itens específicos a serem testados dentro do nível de teste e fornece uma matriz de rastreabilidade de teste que relaciona os itens a serem testadas com os requisitos</w:t>
+      </w:r>
+      <w:bookmarkStart w:id="0" w:name="_GoBack"/>
+      <w:bookmarkEnd w:id="0"/>
+      <w:r>
+        <w:rPr>
+          <w:rFonts w:ascii="Times New Roman" w:hAnsi="Times New Roman" w:cs="Times New Roman"/>
+          <w:color w:val="00B050"/>
+        </w:rPr>
+        <w:t>. É nesta seção que a abordagem é descrita juntamente com os critérios de sucesso / falha, os critérios de suspensão / retomada de teste e a identificação de todos os entregáveis de teste</w:t>
       </w:r>
       <w:r>
         <w:rPr>
@@ -4550,8 +4637,6 @@
         </w:rPr>
         <w:t>T</w:t>
       </w:r>
-      <w:bookmarkStart w:id="0" w:name="_GoBack"/>
-      <w:bookmarkEnd w:id="0"/>
       <w:r>
         <w:rPr>
           <w:rFonts w:ascii="Times New Roman" w:hAnsi="Times New Roman" w:cs="Times New Roman"/>
@@ -6400,7 +6485,7 @@
             <w:rPr>
               <w:noProof/>
             </w:rPr>
-            <w:t>8</w:t>
+            <w:t>9</w:t>
           </w:r>
           <w:r>
             <w:fldChar w:fldCharType="end"/>
@@ -7413,7 +7498,7 @@
 </file>
 
 <file path=customXml/itemProps1.xml><?xml version="1.0" encoding="utf-8"?>
-<ds:datastoreItem xmlns:ds="http://schemas.openxmlformats.org/officeDocument/2006/customXml" ds:itemID="{11D884B5-BEF5-4AD0-AD66-94CD45EE81A1}">
+<ds:datastoreItem xmlns:ds="http://schemas.openxmlformats.org/officeDocument/2006/customXml" ds:itemID="{C8480E7D-E65A-4812-ABF5-EB2B9B82474A}">
   <ds:schemaRefs>
     <ds:schemaRef ds:uri="http://schemas.openxmlformats.org/officeDocument/2006/bibliography"/>
   </ds:schemaRefs>

</xml_diff>